<commit_message>
Cambios en el nombre de las variables
</commit_message>
<xml_diff>
--- a/Laboratorio 7/Documentos/Formato de Especificacion Operacional.docx
+++ b/Laboratorio 7/Documentos/Formato de Especificacion Operacional.docx
@@ -251,8 +251,87 @@
                 <w:sz w:val="20"/>
                 <w:lang w:val="es-MX"/>
               </w:rPr>
-              <w:t>Calcular todos los valores solicitados</w:t>
+              <w:t>calcula</w:t>
             </w:r>
+            <w:r>
+              <w:rPr>
+                <w:sz w:val="20"/>
+                <w:lang w:val="es-MX"/>
+              </w:rPr>
+              <w:t>r</w:t>
+            </w:r>
+            <w:r>
+              <w:rPr>
+                <w:sz w:val="20"/>
+                <w:lang w:val="es-MX"/>
+              </w:rPr>
+              <w:t xml:space="preserve"> los diferentes </w:t>
+            </w:r>
+            <w:r>
+              <w:rPr>
+                <w:sz w:val="20"/>
+                <w:lang w:val="es-MX"/>
+              </w:rPr>
+              <w:t>parámetros</w:t>
+            </w:r>
+            <w:r>
+              <w:rPr>
+                <w:sz w:val="20"/>
+                <w:lang w:val="es-MX"/>
+              </w:rPr>
+              <w:t xml:space="preserve"> de </w:t>
+            </w:r>
+            <w:r>
+              <w:rPr>
+                <w:sz w:val="20"/>
+                <w:lang w:val="es-MX"/>
+              </w:rPr>
+              <w:t>regresión</w:t>
+            </w:r>
+            <w:r>
+              <w:rPr>
+                <w:sz w:val="20"/>
+                <w:lang w:val="es-MX"/>
+              </w:rPr>
+              <w:t xml:space="preserve"> </w:t>
+            </w:r>
+            <w:r>
+              <w:rPr>
+                <w:sz w:val="20"/>
+                <w:lang w:val="es-MX"/>
+              </w:rPr>
+              <w:t>múltiple</w:t>
+            </w:r>
+            <w:r>
+              <w:rPr>
+                <w:sz w:val="20"/>
+                <w:lang w:val="es-MX"/>
+              </w:rPr>
+              <w:t xml:space="preserve"> y una </w:t>
+            </w:r>
+            <w:r>
+              <w:rPr>
+                <w:sz w:val="20"/>
+                <w:lang w:val="es-MX"/>
+              </w:rPr>
+              <w:t>predicción</w:t>
+            </w:r>
+            <w:r>
+              <w:rPr>
+                <w:sz w:val="20"/>
+                <w:lang w:val="es-MX"/>
+              </w:rPr>
+              <w:t xml:space="preserve"> mejorada </w:t>
+            </w:r>
+            <w:proofErr w:type="spellStart"/>
+            <w:r>
+              <w:rPr>
+                <w:sz w:val="20"/>
+                <w:lang w:val="es-MX"/>
+              </w:rPr>
+              <w:t>zk</w:t>
+            </w:r>
+            <w:proofErr w:type="spellEnd"/>
           </w:p>
         </w:tc>
       </w:tr>
@@ -4490,7 +4569,6 @@
                 <w:b/>
                 <w:sz w:val="20"/>
               </w:rPr>
-              <w:lastRenderedPageBreak/>
               <w:t>Scenario Number</w:t>
             </w:r>
           </w:p>
@@ -4572,8 +4650,31 @@
                 <w:sz w:val="20"/>
                 <w:lang w:val="es-MX"/>
               </w:rPr>
-              <w:t>Calcular todos los valores solicitados</w:t>
+              <w:t>calcula</w:t>
             </w:r>
+            <w:r>
+              <w:rPr>
+                <w:sz w:val="20"/>
+                <w:lang w:val="es-MX"/>
+              </w:rPr>
+              <w:t>r</w:t>
+            </w:r>
+            <w:r>
+              <w:rPr>
+                <w:sz w:val="20"/>
+                <w:lang w:val="es-MX"/>
+              </w:rPr>
+              <w:t xml:space="preserve"> los diferentes parámetros de regresión múltiple y una predicción mejorada </w:t>
+            </w:r>
+            <w:proofErr w:type="spellStart"/>
+            <w:r>
+              <w:rPr>
+                <w:sz w:val="20"/>
+                <w:lang w:val="es-MX"/>
+              </w:rPr>
+              <w:t>zk</w:t>
+            </w:r>
+            <w:proofErr w:type="spellEnd"/>
           </w:p>
         </w:tc>
       </w:tr>
@@ -8397,13 +8498,38 @@
                 <w:lang w:val="es-MX"/>
               </w:rPr>
             </w:pPr>
+            <w:bookmarkStart w:id="0" w:name="_GoBack"/>
+            <w:bookmarkEnd w:id="0"/>
             <w:r>
               <w:rPr>
                 <w:sz w:val="20"/>
                 <w:lang w:val="es-MX"/>
               </w:rPr>
-              <w:t>Calcular todos los valores solicitados</w:t>
+              <w:t>calcula</w:t>
             </w:r>
+            <w:r>
+              <w:rPr>
+                <w:sz w:val="20"/>
+                <w:lang w:val="es-MX"/>
+              </w:rPr>
+              <w:t>r</w:t>
+            </w:r>
+            <w:r>
+              <w:rPr>
+                <w:sz w:val="20"/>
+                <w:lang w:val="es-MX"/>
+              </w:rPr>
+              <w:t xml:space="preserve"> los diferentes parámetros de regresión múltiple y una predicción mejorada </w:t>
+            </w:r>
+            <w:proofErr w:type="spellStart"/>
+            <w:r>
+              <w:rPr>
+                <w:sz w:val="20"/>
+                <w:lang w:val="es-MX"/>
+              </w:rPr>
+              <w:t>zk</w:t>
+            </w:r>
+            <w:proofErr w:type="spellEnd"/>
           </w:p>
         </w:tc>
       </w:tr>
@@ -12214,8 +12340,31 @@
                 <w:sz w:val="20"/>
                 <w:lang w:val="es-MX"/>
               </w:rPr>
-              <w:t>Calcular todos los valores solicitados</w:t>
+              <w:t>calcula</w:t>
             </w:r>
+            <w:r>
+              <w:rPr>
+                <w:sz w:val="20"/>
+                <w:lang w:val="es-MX"/>
+              </w:rPr>
+              <w:t>r</w:t>
+            </w:r>
+            <w:r>
+              <w:rPr>
+                <w:sz w:val="20"/>
+                <w:lang w:val="es-MX"/>
+              </w:rPr>
+              <w:t xml:space="preserve"> los diferentes parámetros de regresión múltiple y una predicción mejorada </w:t>
+            </w:r>
+            <w:proofErr w:type="spellStart"/>
+            <w:r>
+              <w:rPr>
+                <w:sz w:val="20"/>
+                <w:lang w:val="es-MX"/>
+              </w:rPr>
+              <w:t>zk</w:t>
+            </w:r>
+            <w:proofErr w:type="spellEnd"/>
           </w:p>
         </w:tc>
       </w:tr>
@@ -12747,8 +12896,6 @@
               </w:rPr>
               <w:t>prueba</w:t>
             </w:r>
-            <w:bookmarkStart w:id="0" w:name="_GoBack"/>
-            <w:bookmarkEnd w:id="0"/>
             <w:r>
               <w:rPr>
                 <w:sz w:val="20"/>

</xml_diff>